<commit_message>
made changes to the diagrams
</commit_message>
<xml_diff>
--- a/General concept OntbijtClub.docx
+++ b/General concept OntbijtClub.docx
@@ -4,14 +4,9 @@
   <w:body>
     <w:p>
       <w:pPr>
-        <w:rPr>
-          <w:lang w:val="nl-NL"/>
-        </w:rPr>
+        <w:pStyle w:val="Kop1"/>
       </w:pPr>
       <w:r>
-        <w:rPr>
-          <w:lang w:val="nl-NL"/>
-        </w:rPr>
         <w:t>General concept</w:t>
       </w:r>
     </w:p>
@@ -29,45 +24,34 @@
       <w:proofErr w:type="spellEnd"/>
       <w:r>
         <w:t>” a.k.a. Breakfast club. An MVC C# project with MySQL based database.</w:t>
+      </w:r>
+    </w:p>
+    <w:p/>
+    <w:p/>
+    <w:p>
+      <w:pPr>
+        <w:pStyle w:val="Kop1"/>
+      </w:pPr>
+      <w:r>
+        <w:t>Design and models</w:t>
       </w:r>
     </w:p>
     <w:p/>
     <w:p>
-      <w:r>
-        <w:t>Design and models</w:t>
+      <w:pPr>
+        <w:pStyle w:val="Kop2"/>
+      </w:pPr>
+      <w:r>
+        <w:t>(Simple) Class Diagram</w:t>
       </w:r>
     </w:p>
     <w:p/>
     <w:p>
       <w:r>
-        <w:t>(Simple) Class Diagram</w:t>
-      </w:r>
-    </w:p>
-    <w:p>
-      <w:r>
-        <w:rPr>
-          <w:lang w:val="nl-NL"/>
-        </w:rPr>
         <w:drawing>
-          <wp:anchor distT="0" distB="0" distL="114300" distR="114300" simplePos="0" relativeHeight="251658240" behindDoc="1" locked="0" layoutInCell="1" allowOverlap="1" wp14:anchorId="33880133" wp14:editId="39462D2C">
-            <wp:simplePos x="0" y="0"/>
-            <wp:positionH relativeFrom="column">
-              <wp:posOffset>0</wp:posOffset>
-            </wp:positionH>
-            <wp:positionV relativeFrom="paragraph">
-              <wp:posOffset>635</wp:posOffset>
-            </wp:positionV>
-            <wp:extent cx="4456790" cy="2857500"/>
-            <wp:effectExtent l="0" t="0" r="1270" b="0"/>
-            <wp:wrapTight wrapText="bothSides">
-              <wp:wrapPolygon edited="0">
-                <wp:start x="0" y="0"/>
-                <wp:lineTo x="0" y="21456"/>
-                <wp:lineTo x="21514" y="21456"/>
-                <wp:lineTo x="21514" y="0"/>
-                <wp:lineTo x="0" y="0"/>
-              </wp:wrapPolygon>
-            </wp:wrapTight>
+          <wp:inline distT="0" distB="0" distL="0" distR="0" wp14:anchorId="283C261B" wp14:editId="69D40266">
+            <wp:extent cx="6318769" cy="2275027"/>
+            <wp:effectExtent l="0" t="0" r="6350" b="0"/>
             <wp:docPr id="1" name="Afbeelding 1"/>
             <wp:cNvGraphicFramePr>
               <a:graphicFrameLocks xmlns:a="http://schemas.openxmlformats.org/drawingml/2006/main" noChangeAspect="1"/>
@@ -80,13 +64,7 @@
                     <pic:cNvPicPr/>
                   </pic:nvPicPr>
                   <pic:blipFill>
-                    <a:blip r:embed="rId4">
-                      <a:extLst>
-                        <a:ext uri="{28A0092B-C50C-407E-A947-70E740481C1C}">
-                          <a14:useLocalDpi xmlns:a14="http://schemas.microsoft.com/office/drawing/2010/main" val="0"/>
-                        </a:ext>
-                      </a:extLst>
-                    </a:blip>
+                    <a:blip r:embed="rId4"/>
                     <a:stretch>
                       <a:fillRect/>
                     </a:stretch>
@@ -94,7 +72,7 @@
                   <pic:spPr>
                     <a:xfrm>
                       <a:off x="0" y="0"/>
-                      <a:ext cx="4456790" cy="2857500"/>
+                      <a:ext cx="6333937" cy="2280488"/>
                     </a:xfrm>
                     <a:prstGeom prst="rect">
                       <a:avLst/>
@@ -103,23 +81,15 @@
                 </pic:pic>
               </a:graphicData>
             </a:graphic>
-          </wp:anchor>
+          </wp:inline>
         </w:drawing>
       </w:r>
     </w:p>
-    <w:p/>
-    <w:p/>
-    <w:p/>
-    <w:p/>
-    <w:p/>
-    <w:p/>
-    <w:p/>
-    <w:p/>
-    <w:p/>
     <w:p/>
     <w:p/>
     <w:p>
       <w:pPr>
+        <w:pStyle w:val="Kop2"/>
         <w:rPr>
           <w:lang w:val="nl-NL"/>
         </w:rPr>
@@ -129,6 +99,7 @@
         <w:rPr>
           <w:lang w:val="nl-NL"/>
         </w:rPr>
+        <w:lastRenderedPageBreak/>
         <w:t>Entity</w:t>
       </w:r>
       <w:proofErr w:type="spellEnd"/>
@@ -164,26 +135,10 @@
           <w:lang w:val="nl-NL"/>
         </w:rPr>
         <w:drawing>
-          <wp:anchor distT="0" distB="0" distL="114300" distR="114300" simplePos="0" relativeHeight="251659264" behindDoc="1" locked="0" layoutInCell="1" allowOverlap="1" wp14:anchorId="7669F37E" wp14:editId="09B44BCA">
-            <wp:simplePos x="0" y="0"/>
-            <wp:positionH relativeFrom="column">
-              <wp:posOffset>0</wp:posOffset>
-            </wp:positionH>
-            <wp:positionV relativeFrom="paragraph">
-              <wp:posOffset>1905</wp:posOffset>
-            </wp:positionV>
-            <wp:extent cx="5943600" cy="1529715"/>
+          <wp:inline distT="0" distB="0" distL="0" distR="0" wp14:anchorId="3A42F1D2" wp14:editId="592809A6">
+            <wp:extent cx="6007593" cy="3240634"/>
             <wp:effectExtent l="0" t="0" r="0" b="0"/>
-            <wp:wrapTight wrapText="bothSides">
-              <wp:wrapPolygon edited="0">
-                <wp:start x="0" y="0"/>
-                <wp:lineTo x="0" y="21250"/>
-                <wp:lineTo x="21531" y="21250"/>
-                <wp:lineTo x="21531" y="0"/>
-                <wp:lineTo x="0" y="0"/>
-              </wp:wrapPolygon>
-            </wp:wrapTight>
-            <wp:docPr id="2" name="Afbeelding 2"/>
+            <wp:docPr id="3" name="Afbeelding 3"/>
             <wp:cNvGraphicFramePr>
               <a:graphicFrameLocks xmlns:a="http://schemas.openxmlformats.org/drawingml/2006/main" noChangeAspect="1"/>
             </wp:cNvGraphicFramePr>
@@ -195,13 +150,7 @@
                     <pic:cNvPicPr/>
                   </pic:nvPicPr>
                   <pic:blipFill>
-                    <a:blip r:embed="rId5">
-                      <a:extLst>
-                        <a:ext uri="{28A0092B-C50C-407E-A947-70E740481C1C}">
-                          <a14:useLocalDpi xmlns:a14="http://schemas.microsoft.com/office/drawing/2010/main" val="0"/>
-                        </a:ext>
-                      </a:extLst>
-                    </a:blip>
+                    <a:blip r:embed="rId5"/>
                     <a:stretch>
                       <a:fillRect/>
                     </a:stretch>
@@ -209,7 +158,7 @@
                   <pic:spPr>
                     <a:xfrm>
                       <a:off x="0" y="0"/>
-                      <a:ext cx="5943600" cy="1529715"/>
+                      <a:ext cx="6025231" cy="3250148"/>
                     </a:xfrm>
                     <a:prstGeom prst="rect">
                       <a:avLst/>
@@ -218,7 +167,7 @@
                 </pic:pic>
               </a:graphicData>
             </a:graphic>
-          </wp:anchor>
+          </wp:inline>
         </w:drawing>
       </w:r>
     </w:p>
@@ -631,6 +580,49 @@
     <w:name w:val="Normal"/>
     <w:qFormat/>
   </w:style>
+  <w:style w:type="paragraph" w:styleId="Kop1">
+    <w:name w:val="heading 1"/>
+    <w:basedOn w:val="Standaard"/>
+    <w:next w:val="Standaard"/>
+    <w:link w:val="Kop1Char"/>
+    <w:uiPriority w:val="9"/>
+    <w:qFormat/>
+    <w:rsid w:val="009E3D86"/>
+    <w:pPr>
+      <w:keepNext/>
+      <w:keepLines/>
+      <w:spacing w:before="240" w:after="0"/>
+      <w:outlineLvl w:val="0"/>
+    </w:pPr>
+    <w:rPr>
+      <w:rFonts w:asciiTheme="majorHAnsi" w:eastAsiaTheme="majorEastAsia" w:hAnsiTheme="majorHAnsi" w:cstheme="majorBidi"/>
+      <w:color w:val="2F5496" w:themeColor="accent1" w:themeShade="BF"/>
+      <w:sz w:val="32"/>
+      <w:szCs w:val="32"/>
+    </w:rPr>
+  </w:style>
+  <w:style w:type="paragraph" w:styleId="Kop2">
+    <w:name w:val="heading 2"/>
+    <w:basedOn w:val="Standaard"/>
+    <w:next w:val="Standaard"/>
+    <w:link w:val="Kop2Char"/>
+    <w:uiPriority w:val="9"/>
+    <w:unhideWhenUsed/>
+    <w:qFormat/>
+    <w:rsid w:val="009E3D86"/>
+    <w:pPr>
+      <w:keepNext/>
+      <w:keepLines/>
+      <w:spacing w:before="40" w:after="0"/>
+      <w:outlineLvl w:val="1"/>
+    </w:pPr>
+    <w:rPr>
+      <w:rFonts w:asciiTheme="majorHAnsi" w:eastAsiaTheme="majorEastAsia" w:hAnsiTheme="majorHAnsi" w:cstheme="majorBidi"/>
+      <w:color w:val="2F5496" w:themeColor="accent1" w:themeShade="BF"/>
+      <w:sz w:val="26"/>
+      <w:szCs w:val="26"/>
+    </w:rPr>
+  </w:style>
   <w:style w:type="character" w:default="1" w:styleId="Standaardalinea-lettertype">
     <w:name w:val="Default Paragraph Font"/>
     <w:uiPriority w:val="1"/>
@@ -657,6 +649,32 @@
     <w:uiPriority w:val="99"/>
     <w:semiHidden/>
     <w:unhideWhenUsed/>
+  </w:style>
+  <w:style w:type="character" w:customStyle="1" w:styleId="Kop1Char">
+    <w:name w:val="Kop 1 Char"/>
+    <w:basedOn w:val="Standaardalinea-lettertype"/>
+    <w:link w:val="Kop1"/>
+    <w:uiPriority w:val="9"/>
+    <w:rsid w:val="009E3D86"/>
+    <w:rPr>
+      <w:rFonts w:asciiTheme="majorHAnsi" w:eastAsiaTheme="majorEastAsia" w:hAnsiTheme="majorHAnsi" w:cstheme="majorBidi"/>
+      <w:color w:val="2F5496" w:themeColor="accent1" w:themeShade="BF"/>
+      <w:sz w:val="32"/>
+      <w:szCs w:val="32"/>
+    </w:rPr>
+  </w:style>
+  <w:style w:type="character" w:customStyle="1" w:styleId="Kop2Char">
+    <w:name w:val="Kop 2 Char"/>
+    <w:basedOn w:val="Standaardalinea-lettertype"/>
+    <w:link w:val="Kop2"/>
+    <w:uiPriority w:val="9"/>
+    <w:rsid w:val="009E3D86"/>
+    <w:rPr>
+      <w:rFonts w:asciiTheme="majorHAnsi" w:eastAsiaTheme="majorEastAsia" w:hAnsiTheme="majorHAnsi" w:cstheme="majorBidi"/>
+      <w:color w:val="2F5496" w:themeColor="accent1" w:themeShade="BF"/>
+      <w:sz w:val="26"/>
+      <w:szCs w:val="26"/>
+    </w:rPr>
   </w:style>
 </w:styles>
 </file>

</xml_diff>

<commit_message>
layout changes to document
</commit_message>
<xml_diff>
--- a/General concept OntbijtClub.docx
+++ b/General concept OntbijtClub.docx
@@ -4,14 +4,9 @@
   <w:body>
     <w:p>
       <w:pPr>
-        <w:rPr>
-          <w:lang w:val="nl-NL"/>
-        </w:rPr>
+        <w:pStyle w:val="Kop1"/>
       </w:pPr>
       <w:r>
-        <w:rPr>
-          <w:lang w:val="nl-NL"/>
-        </w:rPr>
         <w:t>General concept</w:t>
       </w:r>
     </w:p>
@@ -33,41 +28,28 @@
     </w:p>
     <w:p/>
     <w:p>
+      <w:pPr>
+        <w:pStyle w:val="Kop1"/>
+      </w:pPr>
       <w:r>
         <w:t>Design and models</w:t>
       </w:r>
     </w:p>
     <w:p/>
     <w:p>
+      <w:pPr>
+        <w:pStyle w:val="Kop2"/>
+      </w:pPr>
       <w:r>
         <w:t>(Simple) Class Diagram</w:t>
       </w:r>
     </w:p>
     <w:p>
       <w:r>
-        <w:rPr>
-          <w:lang w:val="nl-NL"/>
-        </w:rPr>
         <w:drawing>
-          <wp:anchor distT="0" distB="0" distL="114300" distR="114300" simplePos="0" relativeHeight="251658240" behindDoc="1" locked="0" layoutInCell="1" allowOverlap="1" wp14:anchorId="33880133" wp14:editId="39462D2C">
-            <wp:simplePos x="0" y="0"/>
-            <wp:positionH relativeFrom="column">
-              <wp:posOffset>0</wp:posOffset>
-            </wp:positionH>
-            <wp:positionV relativeFrom="paragraph">
-              <wp:posOffset>635</wp:posOffset>
-            </wp:positionV>
-            <wp:extent cx="4456790" cy="2857500"/>
-            <wp:effectExtent l="0" t="0" r="1270" b="0"/>
-            <wp:wrapTight wrapText="bothSides">
-              <wp:wrapPolygon edited="0">
-                <wp:start x="0" y="0"/>
-                <wp:lineTo x="0" y="21456"/>
-                <wp:lineTo x="21514" y="21456"/>
-                <wp:lineTo x="21514" y="0"/>
-                <wp:lineTo x="0" y="0"/>
-              </wp:wrapPolygon>
-            </wp:wrapTight>
+          <wp:inline distT="0" distB="0" distL="0" distR="0" wp14:anchorId="54C98AE3" wp14:editId="419DE294">
+            <wp:extent cx="5943600" cy="2475865"/>
+            <wp:effectExtent l="0" t="0" r="0" b="635"/>
             <wp:docPr id="1" name="Afbeelding 1"/>
             <wp:cNvGraphicFramePr>
               <a:graphicFrameLocks xmlns:a="http://schemas.openxmlformats.org/drawingml/2006/main" noChangeAspect="1"/>
@@ -80,13 +62,7 @@
                     <pic:cNvPicPr/>
                   </pic:nvPicPr>
                   <pic:blipFill>
-                    <a:blip r:embed="rId4">
-                      <a:extLst>
-                        <a:ext uri="{28A0092B-C50C-407E-A947-70E740481C1C}">
-                          <a14:useLocalDpi xmlns:a14="http://schemas.microsoft.com/office/drawing/2010/main" val="0"/>
-                        </a:ext>
-                      </a:extLst>
-                    </a:blip>
+                    <a:blip r:embed="rId4"/>
                     <a:stretch>
                       <a:fillRect/>
                     </a:stretch>
@@ -94,7 +70,7 @@
                   <pic:spPr>
                     <a:xfrm>
                       <a:off x="0" y="0"/>
-                      <a:ext cx="4456790" cy="2857500"/>
+                      <a:ext cx="5943600" cy="2475865"/>
                     </a:xfrm>
                     <a:prstGeom prst="rect">
                       <a:avLst/>
@@ -103,7 +79,7 @@
                 </pic:pic>
               </a:graphicData>
             </a:graphic>
-          </wp:anchor>
+          </wp:inline>
         </w:drawing>
       </w:r>
     </w:p>
@@ -120,6 +96,7 @@
     <w:p/>
     <w:p>
       <w:pPr>
+        <w:pStyle w:val="Kop2"/>
         <w:rPr>
           <w:lang w:val="nl-NL"/>
         </w:rPr>
@@ -129,6 +106,7 @@
         <w:rPr>
           <w:lang w:val="nl-NL"/>
         </w:rPr>
+        <w:lastRenderedPageBreak/>
         <w:t>Entity</w:t>
       </w:r>
       <w:proofErr w:type="spellEnd"/>
@@ -164,26 +142,10 @@
           <w:lang w:val="nl-NL"/>
         </w:rPr>
         <w:drawing>
-          <wp:anchor distT="0" distB="0" distL="114300" distR="114300" simplePos="0" relativeHeight="251659264" behindDoc="1" locked="0" layoutInCell="1" allowOverlap="1" wp14:anchorId="7669F37E" wp14:editId="09B44BCA">
-            <wp:simplePos x="0" y="0"/>
-            <wp:positionH relativeFrom="column">
-              <wp:posOffset>0</wp:posOffset>
-            </wp:positionH>
-            <wp:positionV relativeFrom="paragraph">
-              <wp:posOffset>1905</wp:posOffset>
-            </wp:positionV>
-            <wp:extent cx="5943600" cy="1529715"/>
+          <wp:inline distT="0" distB="0" distL="0" distR="0" wp14:anchorId="786F253E" wp14:editId="624B8B12">
+            <wp:extent cx="5943600" cy="3073400"/>
             <wp:effectExtent l="0" t="0" r="0" b="0"/>
-            <wp:wrapTight wrapText="bothSides">
-              <wp:wrapPolygon edited="0">
-                <wp:start x="0" y="0"/>
-                <wp:lineTo x="0" y="21250"/>
-                <wp:lineTo x="21531" y="21250"/>
-                <wp:lineTo x="21531" y="0"/>
-                <wp:lineTo x="0" y="0"/>
-              </wp:wrapPolygon>
-            </wp:wrapTight>
-            <wp:docPr id="2" name="Afbeelding 2"/>
+            <wp:docPr id="3" name="Afbeelding 3"/>
             <wp:cNvGraphicFramePr>
               <a:graphicFrameLocks xmlns:a="http://schemas.openxmlformats.org/drawingml/2006/main" noChangeAspect="1"/>
             </wp:cNvGraphicFramePr>
@@ -195,13 +157,7 @@
                     <pic:cNvPicPr/>
                   </pic:nvPicPr>
                   <pic:blipFill>
-                    <a:blip r:embed="rId5">
-                      <a:extLst>
-                        <a:ext uri="{28A0092B-C50C-407E-A947-70E740481C1C}">
-                          <a14:useLocalDpi xmlns:a14="http://schemas.microsoft.com/office/drawing/2010/main" val="0"/>
-                        </a:ext>
-                      </a:extLst>
-                    </a:blip>
+                    <a:blip r:embed="rId5"/>
                     <a:stretch>
                       <a:fillRect/>
                     </a:stretch>
@@ -209,7 +165,7 @@
                   <pic:spPr>
                     <a:xfrm>
                       <a:off x="0" y="0"/>
-                      <a:ext cx="5943600" cy="1529715"/>
+                      <a:ext cx="5943600" cy="3073400"/>
                     </a:xfrm>
                     <a:prstGeom prst="rect">
                       <a:avLst/>
@@ -218,7 +174,7 @@
                 </pic:pic>
               </a:graphicData>
             </a:graphic>
-          </wp:anchor>
+          </wp:inline>
         </w:drawing>
       </w:r>
     </w:p>
@@ -631,6 +587,49 @@
     <w:name w:val="Normal"/>
     <w:qFormat/>
   </w:style>
+  <w:style w:type="paragraph" w:styleId="Kop1">
+    <w:name w:val="heading 1"/>
+    <w:basedOn w:val="Standaard"/>
+    <w:next w:val="Standaard"/>
+    <w:link w:val="Kop1Char"/>
+    <w:uiPriority w:val="9"/>
+    <w:qFormat/>
+    <w:rsid w:val="00E94D52"/>
+    <w:pPr>
+      <w:keepNext/>
+      <w:keepLines/>
+      <w:spacing w:before="240" w:after="0"/>
+      <w:outlineLvl w:val="0"/>
+    </w:pPr>
+    <w:rPr>
+      <w:rFonts w:asciiTheme="majorHAnsi" w:eastAsiaTheme="majorEastAsia" w:hAnsiTheme="majorHAnsi" w:cstheme="majorBidi"/>
+      <w:color w:val="2F5496" w:themeColor="accent1" w:themeShade="BF"/>
+      <w:sz w:val="32"/>
+      <w:szCs w:val="32"/>
+    </w:rPr>
+  </w:style>
+  <w:style w:type="paragraph" w:styleId="Kop2">
+    <w:name w:val="heading 2"/>
+    <w:basedOn w:val="Standaard"/>
+    <w:next w:val="Standaard"/>
+    <w:link w:val="Kop2Char"/>
+    <w:uiPriority w:val="9"/>
+    <w:unhideWhenUsed/>
+    <w:qFormat/>
+    <w:rsid w:val="00E94D52"/>
+    <w:pPr>
+      <w:keepNext/>
+      <w:keepLines/>
+      <w:spacing w:before="40" w:after="0"/>
+      <w:outlineLvl w:val="1"/>
+    </w:pPr>
+    <w:rPr>
+      <w:rFonts w:asciiTheme="majorHAnsi" w:eastAsiaTheme="majorEastAsia" w:hAnsiTheme="majorHAnsi" w:cstheme="majorBidi"/>
+      <w:color w:val="2F5496" w:themeColor="accent1" w:themeShade="BF"/>
+      <w:sz w:val="26"/>
+      <w:szCs w:val="26"/>
+    </w:rPr>
+  </w:style>
   <w:style w:type="character" w:default="1" w:styleId="Standaardalinea-lettertype">
     <w:name w:val="Default Paragraph Font"/>
     <w:uiPriority w:val="1"/>
@@ -657,6 +656,32 @@
     <w:uiPriority w:val="99"/>
     <w:semiHidden/>
     <w:unhideWhenUsed/>
+  </w:style>
+  <w:style w:type="character" w:customStyle="1" w:styleId="Kop1Char">
+    <w:name w:val="Kop 1 Char"/>
+    <w:basedOn w:val="Standaardalinea-lettertype"/>
+    <w:link w:val="Kop1"/>
+    <w:uiPriority w:val="9"/>
+    <w:rsid w:val="00E94D52"/>
+    <w:rPr>
+      <w:rFonts w:asciiTheme="majorHAnsi" w:eastAsiaTheme="majorEastAsia" w:hAnsiTheme="majorHAnsi" w:cstheme="majorBidi"/>
+      <w:color w:val="2F5496" w:themeColor="accent1" w:themeShade="BF"/>
+      <w:sz w:val="32"/>
+      <w:szCs w:val="32"/>
+    </w:rPr>
+  </w:style>
+  <w:style w:type="character" w:customStyle="1" w:styleId="Kop2Char">
+    <w:name w:val="Kop 2 Char"/>
+    <w:basedOn w:val="Standaardalinea-lettertype"/>
+    <w:link w:val="Kop2"/>
+    <w:uiPriority w:val="9"/>
+    <w:rsid w:val="00E94D52"/>
+    <w:rPr>
+      <w:rFonts w:asciiTheme="majorHAnsi" w:eastAsiaTheme="majorEastAsia" w:hAnsiTheme="majorHAnsi" w:cstheme="majorBidi"/>
+      <w:color w:val="2F5496" w:themeColor="accent1" w:themeShade="BF"/>
+      <w:sz w:val="26"/>
+      <w:szCs w:val="26"/>
+    </w:rPr>
   </w:style>
 </w:styles>
 </file>

</xml_diff>

<commit_message>
new project and a few database changes
</commit_message>
<xml_diff>
--- a/General concept OntbijtClub.docx
+++ b/General concept OntbijtClub.docx
@@ -15,15 +15,7 @@
         <w:t>Gen</w:t>
       </w:r>
       <w:r>
-        <w:t>eral restaurant named “</w:t>
-      </w:r>
-      <w:proofErr w:type="spellStart"/>
-      <w:r>
-        <w:t>Ontbijtclub</w:t>
-      </w:r>
-      <w:proofErr w:type="spellEnd"/>
-      <w:r>
-        <w:t>” a.k.a. Breakfast club. An MVC C# project with MySQL based database.</w:t>
+        <w:t>eral restaurant named “Ontbijtclub” a.k.a. Breakfast club. An MVC C# project with MySQL based database.</w:t>
       </w:r>
     </w:p>
     <w:p/>
@@ -46,6 +38,9 @@
     </w:p>
     <w:p>
       <w:r>
+        <w:rPr>
+          <w:noProof/>
+        </w:rPr>
         <w:drawing>
           <wp:inline distT="0" distB="0" distL="0" distR="0" wp14:anchorId="54C98AE3" wp14:editId="419DE294">
             <wp:extent cx="5943600" cy="2475865"/>
@@ -101,34 +96,12 @@
           <w:lang w:val="nl-NL"/>
         </w:rPr>
       </w:pPr>
-      <w:proofErr w:type="spellStart"/>
       <w:r>
         <w:rPr>
           <w:lang w:val="nl-NL"/>
         </w:rPr>
         <w:lastRenderedPageBreak/>
-        <w:t>Entity</w:t>
-      </w:r>
-      <w:proofErr w:type="spellEnd"/>
-      <w:r>
-        <w:rPr>
-          <w:lang w:val="nl-NL"/>
-        </w:rPr>
-        <w:t xml:space="preserve"> </w:t>
-      </w:r>
-      <w:proofErr w:type="spellStart"/>
-      <w:r>
-        <w:rPr>
-          <w:lang w:val="nl-NL"/>
-        </w:rPr>
-        <w:t>Relationship</w:t>
-      </w:r>
-      <w:proofErr w:type="spellEnd"/>
-      <w:r>
-        <w:rPr>
-          <w:lang w:val="nl-NL"/>
-        </w:rPr>
-        <w:t xml:space="preserve"> Diagram</w:t>
+        <w:t>Entity Relationship Diagram</w:t>
       </w:r>
     </w:p>
     <w:p>
@@ -142,10 +115,10 @@
           <w:lang w:val="nl-NL"/>
         </w:rPr>
         <w:drawing>
-          <wp:inline distT="0" distB="0" distL="0" distR="0" wp14:anchorId="786F253E" wp14:editId="624B8B12">
-            <wp:extent cx="5943600" cy="3073400"/>
-            <wp:effectExtent l="0" t="0" r="0" b="0"/>
-            <wp:docPr id="3" name="Afbeelding 3"/>
+          <wp:inline distT="0" distB="0" distL="0" distR="0" wp14:anchorId="56D7FA67" wp14:editId="415CAF7C">
+            <wp:extent cx="5943600" cy="3350895"/>
+            <wp:effectExtent l="0" t="0" r="0" b="1905"/>
+            <wp:docPr id="2" name="Afbeelding 2"/>
             <wp:cNvGraphicFramePr>
               <a:graphicFrameLocks xmlns:a="http://schemas.openxmlformats.org/drawingml/2006/main" noChangeAspect="1"/>
             </wp:cNvGraphicFramePr>
@@ -165,7 +138,7 @@
                   <pic:spPr>
                     <a:xfrm>
                       <a:off x="0" y="0"/>
-                      <a:ext cx="5943600" cy="3073400"/>
+                      <a:ext cx="5943600" cy="3350895"/>
                     </a:xfrm>
                     <a:prstGeom prst="rect">
                       <a:avLst/>

</xml_diff>